<commit_message>
ENH:  Response to reviewer 1
</commit_message>
<xml_diff>
--- a/Manuscript/stitched.docx
+++ b/Manuscript/stitched.docx
@@ -159,61 +159,10 @@
         <w:t xml:space="preserve"> </w:t>
       </w:r>
       <w:r>
-        <w:t xml:space="preserve">Accuracy for CNN-based proton lung MRI segmentation (in terms</w:t>
-      </w:r>
-      <w:r>
-        <w:t xml:space="preserve"> </w:t>
-      </w:r>
-      <w:r>
-        <w:t xml:space="preserve">of Dice overlap) was left lung: 0.93</w:t>
-      </w:r>
-      <w:r>
-        <w:t xml:space="preserve"> </w:t>
-      </w:r>
-      <m:oMath>
-        <m:r>
-          <m:t>±</m:t>
-        </m:r>
-      </m:oMath>
-      <w:r>
-        <w:t xml:space="preserve"> </w:t>
-      </w:r>
-      <w:r>
-        <w:t xml:space="preserve">0.03, right lung: 0.94</w:t>
-      </w:r>
-      <w:r>
-        <w:t xml:space="preserve"> </w:t>
-      </w:r>
-      <m:oMath>
-        <m:r>
-          <m:t>±</m:t>
-        </m:r>
-      </m:oMath>
-      <w:r>
-        <w:t xml:space="preserve"> </w:t>
-      </w:r>
-      <w:r>
-        <w:t xml:space="preserve">0.02, and</w:t>
-      </w:r>
-      <w:r>
-        <w:t xml:space="preserve"> </w:t>
-      </w:r>
-      <w:r>
-        <w:t xml:space="preserve">whole lung: 0.94</w:t>
-      </w:r>
-      <w:r>
-        <w:t xml:space="preserve"> </w:t>
-      </w:r>
-      <m:oMath>
-        <m:r>
-          <m:t>±</m:t>
-        </m:r>
-      </m:oMath>
-      <w:r>
-        <w:t xml:space="preserve"> </w:t>
-      </w:r>
-      <w:r>
-        <w:t xml:space="preserve">0.02. Although slightly less accurate than our previously</w:t>
+        <w:t xml:space="preserve"> </w:t>
+      </w:r>
+      <w:r>
+        <w:t xml:space="preserve">Although slightly less accurate than our previously</w:t>
       </w:r>
       <w:r>
         <w:t xml:space="preserve"> </w:t>
@@ -2803,6 +2752,9 @@
       <w:r>
         <w:t xml:space="preserve">segmentation does not take advantage of obvious anatomical factors.</w:t>
       </w:r>
+      <w:r>
+        <w:t xml:space="preserve"> </w:t>
+      </w:r>
     </w:p>
     <w:p>
       <w:pPr>
@@ -3551,7 +3503,16 @@
         <w:br w:type="textWrapping"/>
       </w:r>
       <w:r>
-        <w:t xml:space="preserve">Accuracy for the latter was left lung: 0.93</w:t>
+        <w:t xml:space="preserve"> </w:t>
+      </w:r>
+      <w:r>
+        <w:t xml:space="preserve">The analagous JLF numbers were slightly more accurate</w:t>
+      </w:r>
+      <w:r>
+        <w:t xml:space="preserve"> </w:t>
+      </w:r>
+      <w:r>
+        <w:t xml:space="preserve">(left lung: 0.95</w:t>
       </w:r>
       <w:r>
         <w:t xml:space="preserve"> </w:t>
@@ -3565,7 +3526,7 @@
         <w:t xml:space="preserve"> </w:t>
       </w:r>
       <w:r>
-        <w:t xml:space="preserve">0.03, right lung: 0.94</w:t>
+        <w:t xml:space="preserve">0.02, right lung: 0.96</w:t>
       </w:r>
       <w:r>
         <w:t xml:space="preserve"> </w:t>
@@ -3579,13 +3540,7 @@
         <w:t xml:space="preserve"> </w:t>
       </w:r>
       <w:r>
-        <w:t xml:space="preserve">0.02, and</w:t>
-      </w:r>
-      <w:r>
-        <w:t xml:space="preserve"> </w:t>
-      </w:r>
-      <w:r>
-        <w:t xml:space="preserve">whole lung: 0.94</w:t>
+        <w:t xml:space="preserve">0.01, whole lung: 0.96</w:t>
       </w:r>
       <w:r>
         <w:t xml:space="preserve"> </w:t>
@@ -3599,19 +3554,218 @@
         <w:t xml:space="preserve"> </w:t>
       </w:r>
       <w:r>
-        <w:t xml:space="preserve">0.02. The analagous JLF numbers were slightly more accurate</w:t>
-      </w:r>
-      <w:r>
-        <w:t xml:space="preserve"> </w:t>
-      </w:r>
-      <w:r>
-        <w:t xml:space="preserve">(left lung: 0.95</w:t>
-      </w:r>
-      <w:r>
-        <w:t xml:space="preserve"> </w:t>
+        <w:t xml:space="preserve">0.01)</w:t>
+      </w:r>
+      <w:r>
+        <w:t xml:space="preserve"> </w:t>
+      </w:r>
+      <w:r>
+        <w:t xml:space="preserve">although the processing time is significantly</w:t>
+      </w:r>
+      <w:r>
+        <w:t xml:space="preserve"> </w:t>
+      </w:r>
+      <w:r>
+        <w:t xml:space="preserve">greater—less than 1 second per subject for the proposed approach versus ~25 minutes per subject</w:t>
+      </w:r>
+      <w:r>
+        <w:t xml:space="preserve"> </w:t>
+      </w:r>
+      <w:r>
+        <w:t xml:space="preserve">using JLF using 4 CPU threads running 8 parallel pairwise registrations per</w:t>
+      </w:r>
+      <w:r>
+        <w:t xml:space="preserve"> </w:t>
+      </w:r>
+      <w:r>
+        <w:t xml:space="preserve">evaluation image.</w:t>
+      </w:r>
+    </w:p>
+    <w:p>
+      <w:pPr>
+        <w:pStyle w:val="Heading2"/>
+      </w:pPr>
+      <w:bookmarkStart w:id="33" w:name="ventilation-mri-lung-segmentation"/>
+      <w:r>
+        <w:t xml:space="preserve">Ventilation MRI lung segmentation</w:t>
+      </w:r>
+      <w:bookmarkEnd w:id="33"/>
+    </w:p>
+    <w:p>
+      <w:pPr>
+        <w:pStyle w:val="FirstParagraph"/>
+      </w:pPr>
+      <w:r>
+        <w:t xml:space="preserve">The U-net ventilation model was generated from 73 ventilation MRI. The smaller</w:t>
+      </w:r>
+      <w:r>
+        <w:t xml:space="preserve"> </w:t>
+      </w:r>
+      <w:r>
+        <w:t xml:space="preserve">data set size was a result of data pruning to ensure class balance. Given the</w:t>
+      </w:r>
+      <w:r>
+        <w:t xml:space="preserve"> </w:t>
+      </w:r>
+      <w:r>
+        <w:t xml:space="preserve">smaller data set size, the availability of lung masks, and the intuitive lack</w:t>
+      </w:r>
+      <w:r>
+        <w:t xml:space="preserve"> </w:t>
+      </w:r>
+      <w:r>
+        <w:t xml:space="preserve">of utility of morphological cues in ventilation-based segmentation, we used</w:t>
+      </w:r>
+      <w:r>
+        <w:t xml:space="preserve"> </w:t>
+      </w:r>
+      <w:r>
+        <w:t xml:space="preserve">2-D modeling for ventilation-based segmentation. The template-based data</w:t>
+      </w:r>
+      <w:r>
+        <w:t xml:space="preserve"> </w:t>
+      </w:r>
+      <w:r>
+        <w:t xml:space="preserve">augmentation scheme was also used here. After transforming a randomly selected</w:t>
+      </w:r>
+      <w:r>
+        <w:t xml:space="preserve"> </w:t>
+      </w:r>
+      <w:r>
+        <w:t xml:space="preserve">3-D source ventilation image to the reference space, we randomly sampled slices</w:t>
+      </w:r>
+      <w:r>
+        <w:t xml:space="preserve"> </w:t>
+      </w:r>
+      <w:r>
+        <w:t xml:space="preserve">in the coronal direction using a specified sampling rate (</w:t>
       </w:r>
       <m:oMath>
         <m:r>
+          <m:t>=</m:t>
+        </m:r>
+      </m:oMath>
+      <w:r>
+        <w:t xml:space="preserve"> </w:t>
+      </w:r>
+      <w:r>
+        <w:t xml:space="preserve">0.5). Once the</w:t>
+      </w:r>
+      <w:r>
+        <w:t xml:space="preserve"> </w:t>
+      </w:r>
+      <w:r>
+        <w:t xml:space="preserve">model was complete, we performed prediction on the evaluation data slice-by-slice</w:t>
+      </w:r>
+      <w:r>
+        <w:t xml:space="preserve"> </w:t>
+      </w:r>
+      <w:r>
+        <w:t xml:space="preserve">and then collated the slices for a single subject into probability volumetric</w:t>
+      </w:r>
+      <w:r>
+        <w:t xml:space="preserve"> </w:t>
+      </w:r>
+      <w:r>
+        <w:t xml:space="preserve">images. We then converted these probability images into a single segmentation</w:t>
+      </w:r>
+      <w:r>
+        <w:t xml:space="preserve"> </w:t>
+      </w:r>
+      <w:r>
+        <w:t xml:space="preserve">image which were then compared with the manual segmentation results and Atropos</w:t>
+      </w:r>
+      <w:r>
+        <w:t xml:space="preserve"> </w:t>
+      </w:r>
+      <w:r>
+        <w:t xml:space="preserve">results from our previous work</w:t>
+      </w:r>
+      <w:r>
+        <w:t xml:space="preserve"> </w:t>
+      </w:r>
+      <w:r>
+        <w:t xml:space="preserve">[8]</w:t>
+      </w:r>
+      <w:r>
+        <w:t xml:space="preserve"> </w:t>
+      </w:r>
+      <w:r>
+        <w:t xml:space="preserve">using the same data. Note</w:t>
+      </w:r>
+      <w:r>
+        <w:t xml:space="preserve"> </w:t>
+      </w:r>
+      <w:r>
+        <w:t xml:space="preserve">that the Otsu thresholding and K-means thresholding were omitted as they were</w:t>
+      </w:r>
+      <w:r>
+        <w:t xml:space="preserve"> </w:t>
+      </w:r>
+      <w:r>
+        <w:t xml:space="preserve">the poorest performers and, as mentioned previously, discard spatial information</w:t>
+      </w:r>
+      <w:r>
+        <w:t xml:space="preserve"> </w:t>
+      </w:r>
+      <w:r>
+        <w:t xml:space="preserve">in contrast to both computational methods and the human readers.</w:t>
+      </w:r>
+    </w:p>
+    <w:p>
+      <w:pPr>
+        <w:pStyle w:val="BodyText"/>
+      </w:pPr>
+      <w:r>
+        <w:t xml:space="preserve">In the absence of ground truth, the STAPLE algorithm</w:t>
+      </w:r>
+      <w:r>
+        <w:t xml:space="preserve"> </w:t>
+      </w:r>
+      <w:r>
+        <w:t xml:space="preserve">[44]</w:t>
+      </w:r>
+      <w:r>
+        <w:t xml:space="preserve"> </w:t>
+      </w:r>
+      <w:r>
+        <w:t xml:space="preserve">was used</w:t>
+      </w:r>
+      <w:r>
+        <w:t xml:space="preserve"> </w:t>
+      </w:r>
+      <w:r>
+        <w:t xml:space="preserve">to create a consensus labeling. The Dice overlap coefficient was used to quantify</w:t>
+      </w:r>
+      <w:r>
+        <w:t xml:space="preserve"> </w:t>
+      </w:r>
+      <w:r>
+        <w:t xml:space="preserve">agreement between each of the segmentation raters and the consensus labeling as</w:t>
+      </w:r>
+      <w:r>
+        <w:t xml:space="preserve"> </w:t>
+      </w:r>
+      <w:r>
+        <w:t xml:space="preserve">an indicator performance. The results are shown in Figure</w:t>
+      </w:r>
+      <w:r>
+        <w:t xml:space="preserve"> </w:t>
+      </w:r>
+      <w:r>
+        <w:t xml:space="preserve">.</w:t>
+      </w:r>
+      <w:r>
+        <w:t xml:space="preserve"> </w:t>
+      </w:r>
+      <w:r>
+        <w:t xml:space="preserve">Mean values (</w:t>
+      </w:r>
+      <w:r>
+        <w:t xml:space="preserve"> </w:t>
+      </w:r>
+      <m:oMath>
+        <m:r>
           <m:t>±</m:t>
         </m:r>
       </m:oMath>
@@ -3619,7 +3773,19 @@
         <w:t xml:space="preserve"> </w:t>
       </w:r>
       <w:r>
-        <w:t xml:space="preserve">0.02, right lung: 0.96</w:t>
+        <w:t xml:space="preserve">standard deviation) were as follows (total, normal lung, ventilation</w:t>
+      </w:r>
+      <w:r>
+        <w:t xml:space="preserve"> </w:t>
+      </w:r>
+      <w:r>
+        <w:t xml:space="preserve">defect):</w:t>
+      </w:r>
+      <w:r>
+        <w:br w:type="textWrapping"/>
+      </w:r>
+      <w:r>
+        <w:t xml:space="preserve">Reader 1: 0.89</w:t>
       </w:r>
       <w:r>
         <w:t xml:space="preserve"> </w:t>
@@ -3633,7 +3799,7 @@
         <w:t xml:space="preserve"> </w:t>
       </w:r>
       <w:r>
-        <w:t xml:space="preserve">0.01, whole lung: 0.96</w:t>
+        <w:t xml:space="preserve">0.07, 0.91</w:t>
       </w:r>
       <w:r>
         <w:t xml:space="preserve"> </w:t>
@@ -3647,162 +3813,309 @@
         <w:t xml:space="preserve"> </w:t>
       </w:r>
       <w:r>
-        <w:t xml:space="preserve">0.01)</w:t>
-      </w:r>
-      <w:r>
-        <w:t xml:space="preserve"> </w:t>
-      </w:r>
-      <w:r>
-        <w:t xml:space="preserve">although the processing time is significantly</w:t>
-      </w:r>
-      <w:r>
-        <w:t xml:space="preserve"> </w:t>
-      </w:r>
-      <w:r>
-        <w:t xml:space="preserve">greater—less than 1 second per subject for the proposed approach versus ~25 minutes per subject</w:t>
-      </w:r>
-      <w:r>
-        <w:t xml:space="preserve"> </w:t>
-      </w:r>
-      <w:r>
-        <w:t xml:space="preserve">using JLF using 4 CPU threads running 8 parallel pairwise registrations per</w:t>
-      </w:r>
-      <w:r>
-        <w:t xml:space="preserve"> </w:t>
-      </w:r>
-      <w:r>
-        <w:t xml:space="preserve">evaluation image.</w:t>
-      </w:r>
-    </w:p>
-    <w:p>
-      <w:pPr>
-        <w:pStyle w:val="Heading2"/>
-      </w:pPr>
-      <w:bookmarkStart w:id="33" w:name="ventilation-mri-lung-segmentation"/>
-      <w:r>
-        <w:t xml:space="preserve">Ventilation MRI lung segmentation</w:t>
-      </w:r>
-      <w:bookmarkEnd w:id="33"/>
+        <w:t xml:space="preserve">0.06, 0.6</w:t>
+      </w:r>
+      <w:r>
+        <w:t xml:space="preserve"> </w:t>
+      </w:r>
+      <m:oMath>
+        <m:r>
+          <m:t>±</m:t>
+        </m:r>
+      </m:oMath>
+      <w:r>
+        <w:t xml:space="preserve"> </w:t>
+      </w:r>
+      <w:r>
+        <w:t xml:space="preserve">0.3;</w:t>
+      </w:r>
+      <w:r>
+        <w:t xml:space="preserve"> </w:t>
+      </w:r>
+      <w:r>
+        <w:t xml:space="preserve">Reader 2: 0.92</w:t>
+      </w:r>
+      <w:r>
+        <w:t xml:space="preserve"> </w:t>
+      </w:r>
+      <m:oMath>
+        <m:r>
+          <m:t>±</m:t>
+        </m:r>
+      </m:oMath>
+      <w:r>
+        <w:t xml:space="preserve"> </w:t>
+      </w:r>
+      <w:r>
+        <w:t xml:space="preserve">0.05, 0.94</w:t>
+      </w:r>
+      <w:r>
+        <w:t xml:space="preserve"> </w:t>
+      </w:r>
+      <m:oMath>
+        <m:r>
+          <m:t>±</m:t>
+        </m:r>
+      </m:oMath>
+      <w:r>
+        <w:t xml:space="preserve"> </w:t>
+      </w:r>
+      <w:r>
+        <w:t xml:space="preserve">0.04, 0.57</w:t>
+      </w:r>
+      <w:r>
+        <w:t xml:space="preserve"> </w:t>
+      </w:r>
+      <m:oMath>
+        <m:r>
+          <m:t>±</m:t>
+        </m:r>
+      </m:oMath>
+      <w:r>
+        <w:t xml:space="preserve"> </w:t>
+      </w:r>
+      <w:r>
+        <w:t xml:space="preserve">0.3;</w:t>
+      </w:r>
+      <w:r>
+        <w:t xml:space="preserve"> </w:t>
+      </w:r>
+      <w:r>
+        <w:t xml:space="preserve">Reader 3: 0.94</w:t>
+      </w:r>
+      <w:r>
+        <w:t xml:space="preserve"> </w:t>
+      </w:r>
+      <m:oMath>
+        <m:r>
+          <m:t>±</m:t>
+        </m:r>
+      </m:oMath>
+      <w:r>
+        <w:t xml:space="preserve"> </w:t>
+      </w:r>
+      <w:r>
+        <w:t xml:space="preserve">0.03, 0.96</w:t>
+      </w:r>
+      <w:r>
+        <w:t xml:space="preserve"> </w:t>
+      </w:r>
+      <m:oMath>
+        <m:r>
+          <m:t>±</m:t>
+        </m:r>
+      </m:oMath>
+      <w:r>
+        <w:t xml:space="preserve"> </w:t>
+      </w:r>
+      <w:r>
+        <w:t xml:space="preserve">0.03, 0.63</w:t>
+      </w:r>
+      <w:r>
+        <w:t xml:space="preserve"> </w:t>
+      </w:r>
+      <m:oMath>
+        <m:r>
+          <m:t>±</m:t>
+        </m:r>
+      </m:oMath>
+      <w:r>
+        <w:t xml:space="preserve"> </w:t>
+      </w:r>
+      <w:r>
+        <w:t xml:space="preserve">0.3;</w:t>
+      </w:r>
+      <w:r>
+        <w:t xml:space="preserve"> </w:t>
+      </w:r>
+      <w:r>
+        <w:t xml:space="preserve">Atropos: 0.92</w:t>
+      </w:r>
+      <w:r>
+        <w:t xml:space="preserve"> </w:t>
+      </w:r>
+      <m:oMath>
+        <m:r>
+          <m:t>±</m:t>
+        </m:r>
+      </m:oMath>
+      <w:r>
+        <w:t xml:space="preserve"> </w:t>
+      </w:r>
+      <w:r>
+        <w:t xml:space="preserve">0.03, 0.94</w:t>
+      </w:r>
+      <w:r>
+        <w:t xml:space="preserve"> </w:t>
+      </w:r>
+      <m:oMath>
+        <m:r>
+          <m:t>±</m:t>
+        </m:r>
+      </m:oMath>
+      <w:r>
+        <w:t xml:space="preserve"> </w:t>
+      </w:r>
+      <w:r>
+        <w:t xml:space="preserve">0.03, 0.71</w:t>
+      </w:r>
+      <w:r>
+        <w:t xml:space="preserve"> </w:t>
+      </w:r>
+      <m:oMath>
+        <m:r>
+          <m:t>±</m:t>
+        </m:r>
+      </m:oMath>
+      <w:r>
+        <w:t xml:space="preserve"> </w:t>
+      </w:r>
+      <w:r>
+        <w:t xml:space="preserve">0.3; and</w:t>
+      </w:r>
+      <w:r>
+        <w:t xml:space="preserve"> </w:t>
+      </w:r>
+      <w:r>
+        <w:t xml:space="preserve">U-net: 0.94</w:t>
+      </w:r>
+      <w:r>
+        <w:t xml:space="preserve"> </w:t>
+      </w:r>
+      <m:oMath>
+        <m:r>
+          <m:t>±</m:t>
+        </m:r>
+      </m:oMath>
+      <w:r>
+        <w:t xml:space="preserve"> </w:t>
+      </w:r>
+      <w:r>
+        <w:t xml:space="preserve">0.03, 0.96</w:t>
+      </w:r>
+      <w:r>
+        <w:t xml:space="preserve"> </w:t>
+      </w:r>
+      <m:oMath>
+        <m:r>
+          <m:t>±</m:t>
+        </m:r>
+      </m:oMath>
+      <w:r>
+        <w:t xml:space="preserve"> </w:t>
+      </w:r>
+      <w:r>
+        <w:t xml:space="preserve">0.03, 0.70</w:t>
+      </w:r>
+      <w:r>
+        <w:t xml:space="preserve"> </w:t>
+      </w:r>
+      <m:oMath>
+        <m:r>
+          <m:t>±</m:t>
+        </m:r>
+      </m:oMath>
+      <w:r>
+        <w:t xml:space="preserve"> </w:t>
+      </w:r>
+      <w:r>
+        <w:t xml:space="preserve">0.3.</w:t>
+      </w:r>
+      <w:r>
+        <w:t xml:space="preserve"> </w:t>
+      </w:r>
+      <w:r>
+        <w:t xml:space="preserve">Computational time for processing was slightly less than a minute per subject for</w:t>
+      </w:r>
+      <w:r>
+        <w:t xml:space="preserve"> </w:t>
+      </w:r>
+      <w:r>
+        <w:t xml:space="preserve">Atropos, between 30–45 for the human readers, and less than a second for the</w:t>
+      </w:r>
+      <w:r>
+        <w:t xml:space="preserve"> </w:t>
+      </w:r>
+      <w:r>
+        <w:t xml:space="preserve">U-net model.</w:t>
+      </w:r>
+    </w:p>
+    <w:p>
+      <w:pPr>
+        <w:pStyle w:val="Heading1"/>
+      </w:pPr>
+      <w:bookmarkStart w:id="34" w:name="discussion"/>
+      <w:r>
+        <w:t xml:space="preserve">DISCUSSION</w:t>
+      </w:r>
+      <w:bookmarkEnd w:id="34"/>
     </w:p>
     <w:p>
       <w:pPr>
         <w:pStyle w:val="FirstParagraph"/>
       </w:pPr>
       <w:r>
-        <w:t xml:space="preserve">The U-net ventilation model was generated from 73 ventilation MRI. The smaller</w:t>
-      </w:r>
-      <w:r>
-        <w:t xml:space="preserve"> </w:t>
-      </w:r>
-      <w:r>
-        <w:t xml:space="preserve">data set size was a result of data pruning to ensure class balance. Given the</w:t>
-      </w:r>
-      <w:r>
-        <w:t xml:space="preserve"> </w:t>
-      </w:r>
-      <w:r>
-        <w:t xml:space="preserve">smaller data set size, the availability of lung masks, and the intuitive lack</w:t>
-      </w:r>
-      <w:r>
-        <w:t xml:space="preserve"> </w:t>
-      </w:r>
-      <w:r>
-        <w:t xml:space="preserve">of utility of morphological cues in ventilation-based segmentation, we used</w:t>
-      </w:r>
-      <w:r>
-        <w:t xml:space="preserve"> </w:t>
-      </w:r>
-      <w:r>
-        <w:t xml:space="preserve">2-D modeling for ventilation-based segmentation. The template-based data</w:t>
-      </w:r>
-      <w:r>
-        <w:t xml:space="preserve"> </w:t>
-      </w:r>
-      <w:r>
-        <w:t xml:space="preserve">augmentation scheme was also used here. After transforming a randomly selected</w:t>
-      </w:r>
-      <w:r>
-        <w:t xml:space="preserve"> </w:t>
-      </w:r>
-      <w:r>
-        <w:t xml:space="preserve">3-D source ventilation image to the reference space, we randomly sampled slices</w:t>
-      </w:r>
-      <w:r>
-        <w:t xml:space="preserve"> </w:t>
-      </w:r>
-      <w:r>
-        <w:t xml:space="preserve">in the coronal direction using a specified sampling rate (</w:t>
-      </w:r>
-      <m:oMath>
-        <m:r>
-          <m:t>=</m:t>
-        </m:r>
-      </m:oMath>
-      <w:r>
-        <w:t xml:space="preserve"> </w:t>
-      </w:r>
-      <w:r>
-        <w:t xml:space="preserve">0.5). Once the</w:t>
-      </w:r>
-      <w:r>
-        <w:t xml:space="preserve"> </w:t>
-      </w:r>
-      <w:r>
-        <w:t xml:space="preserve">model was complete, we performed prediction on the evaluation data slice-by-slice</w:t>
-      </w:r>
-      <w:r>
-        <w:t xml:space="preserve"> </w:t>
-      </w:r>
-      <w:r>
-        <w:t xml:space="preserve">and then collated the slices for a single subject into probability volumetric</w:t>
-      </w:r>
-      <w:r>
-        <w:t xml:space="preserve"> </w:t>
-      </w:r>
-      <w:r>
-        <w:t xml:space="preserve">images. We then converted these probability images into a single segmentation</w:t>
-      </w:r>
-      <w:r>
-        <w:t xml:space="preserve"> </w:t>
-      </w:r>
-      <w:r>
-        <w:t xml:space="preserve">image which were then compared with the manual segmentation results and Atropos</w:t>
-      </w:r>
-      <w:r>
-        <w:t xml:space="preserve"> </w:t>
-      </w:r>
-      <w:r>
-        <w:t xml:space="preserve">results from our previous work</w:t>
-      </w:r>
-      <w:r>
-        <w:t xml:space="preserve"> </w:t>
-      </w:r>
-      <w:r>
-        <w:t xml:space="preserve">[8]</w:t>
-      </w:r>
-      <w:r>
-        <w:t xml:space="preserve"> </w:t>
-      </w:r>
-      <w:r>
-        <w:t xml:space="preserve">using the same data. Note</w:t>
-      </w:r>
-      <w:r>
-        <w:t xml:space="preserve"> </w:t>
-      </w:r>
-      <w:r>
-        <w:t xml:space="preserve">that the Otsu thresholding and K-means thresholding were omitted as they were</w:t>
-      </w:r>
-      <w:r>
-        <w:t xml:space="preserve"> </w:t>
-      </w:r>
-      <w:r>
-        <w:t xml:space="preserve">the poorest performers and, as mentioned previously, discard spatial information</w:t>
-      </w:r>
-      <w:r>
-        <w:t xml:space="preserve"> </w:t>
-      </w:r>
-      <w:r>
-        <w:t xml:space="preserve">in contrast to both computational methods and the human readers.</w:t>
+        <w:t xml:space="preserve">Significant progress has been made from earlier quantification approaches</w:t>
+      </w:r>
+      <w:r>
+        <w:t xml:space="preserve"> </w:t>
+      </w:r>
+      <w:r>
+        <w:t xml:space="preserve">in which human labelers manually identified areas of poor ventilation or</w:t>
+      </w:r>
+      <w:r>
+        <w:t xml:space="preserve"> </w:t>
+      </w:r>
+      <w:r>
+        <w:t xml:space="preserve">applied simple thresholding techniques. More sophisticated automated and</w:t>
+      </w:r>
+      <w:r>
+        <w:t xml:space="preserve"> </w:t>
+      </w:r>
+      <w:r>
+        <w:t xml:space="preserve">semi-automated techniques have advanced our ability to investigate the use</w:t>
+      </w:r>
+      <w:r>
+        <w:t xml:space="preserve"> </w:t>
+      </w:r>
+      <w:r>
+        <w:t xml:space="preserve">of hyperpolarized gas imaging as quantitative image-based biomarkers.</w:t>
+      </w:r>
+      <w:r>
+        <w:t xml:space="preserve"> </w:t>
+      </w:r>
+      <w:r>
+        <w:t xml:space="preserve">Deep learning techniques can further enhance these methodologies by</w:t>
+      </w:r>
+      <w:r>
+        <w:t xml:space="preserve"> </w:t>
+      </w:r>
+      <w:r>
+        <w:t xml:space="preserve">potentially increasing accuracy, generalizability, and computational</w:t>
+      </w:r>
+      <w:r>
+        <w:t xml:space="preserve"> </w:t>
+      </w:r>
+      <w:r>
+        <w:t xml:space="preserve">efficiency. In this work, we provided a deep learning framework for</w:t>
+      </w:r>
+      <w:r>
+        <w:t xml:space="preserve"> </w:t>
+      </w:r>
+      <w:r>
+        <w:t xml:space="preserve">segmentation of structural and functional lung MRI for quantification</w:t>
+      </w:r>
+      <w:r>
+        <w:t xml:space="preserve"> </w:t>
+      </w:r>
+      <w:r>
+        <w:t xml:space="preserve">of ventilation. This framework is based on the U-net architecture and</w:t>
+      </w:r>
+      <w:r>
+        <w:t xml:space="preserve"> </w:t>
+      </w:r>
+      <w:r>
+        <w:t xml:space="preserve">implemented using the Keras API available through the R statistical project.</w:t>
       </w:r>
     </w:p>
     <w:p>
@@ -3810,405 +4123,79 @@
         <w:pStyle w:val="BodyText"/>
       </w:pPr>
       <w:r>
-        <w:t xml:space="preserve">In the absence of ground truth, the STAPLE algorithm</w:t>
-      </w:r>
-      <w:r>
-        <w:t xml:space="preserve"> </w:t>
-      </w:r>
-      <w:r>
-        <w:t xml:space="preserve">[44]</w:t>
-      </w:r>
-      <w:r>
-        <w:t xml:space="preserve"> </w:t>
-      </w:r>
-      <w:r>
-        <w:t xml:space="preserve">was used</w:t>
-      </w:r>
-      <w:r>
-        <w:t xml:space="preserve"> </w:t>
-      </w:r>
-      <w:r>
-        <w:t xml:space="preserve">to create a consensus labeling. The Dice overlap coefficient was used to quantify</w:t>
-      </w:r>
-      <w:r>
-        <w:t xml:space="preserve"> </w:t>
-      </w:r>
-      <w:r>
-        <w:t xml:space="preserve">agreement between each of the segmentation raters and the consensus labeling as</w:t>
-      </w:r>
-      <w:r>
-        <w:t xml:space="preserve"> </w:t>
-      </w:r>
-      <w:r>
-        <w:t xml:space="preserve">an indicator performance. The results are shown in Figure</w:t>
-      </w:r>
-      <w:r>
-        <w:t xml:space="preserve"> </w:t>
-      </w:r>
-      <w:r>
-        <w:t xml:space="preserve">.</w:t>
-      </w:r>
-      <w:r>
-        <w:t xml:space="preserve"> </w:t>
-      </w:r>
-      <w:r>
-        <w:t xml:space="preserve">Mean values (</w:t>
-      </w:r>
-      <w:r>
-        <w:t xml:space="preserve"> </w:t>
-      </w:r>
-      <m:oMath>
-        <m:r>
-          <m:t>±</m:t>
-        </m:r>
-      </m:oMath>
-      <w:r>
-        <w:t xml:space="preserve"> </w:t>
-      </w:r>
-      <w:r>
-        <w:t xml:space="preserve">standard deviation) were as follows (total, normal lung, ventilation</w:t>
-      </w:r>
-      <w:r>
-        <w:t xml:space="preserve"> </w:t>
-      </w:r>
-      <w:r>
-        <w:t xml:space="preserve">defect):</w:t>
-      </w:r>
-      <w:r>
-        <w:br w:type="textWrapping"/>
-      </w:r>
-      <w:r>
-        <w:t xml:space="preserve">Reader 1: 0.89</w:t>
-      </w:r>
-      <w:r>
-        <w:t xml:space="preserve"> </w:t>
-      </w:r>
-      <m:oMath>
-        <m:r>
-          <m:t>±</m:t>
-        </m:r>
-      </m:oMath>
-      <w:r>
-        <w:t xml:space="preserve"> </w:t>
-      </w:r>
-      <w:r>
-        <w:t xml:space="preserve">0.07, 0.91</w:t>
-      </w:r>
-      <w:r>
-        <w:t xml:space="preserve"> </w:t>
-      </w:r>
-      <m:oMath>
-        <m:r>
-          <m:t>±</m:t>
-        </m:r>
-      </m:oMath>
-      <w:r>
-        <w:t xml:space="preserve"> </w:t>
-      </w:r>
-      <w:r>
-        <w:t xml:space="preserve">0.06, 0.6</w:t>
-      </w:r>
-      <w:r>
-        <w:t xml:space="preserve"> </w:t>
-      </w:r>
-      <m:oMath>
-        <m:r>
-          <m:t>±</m:t>
-        </m:r>
-      </m:oMath>
-      <w:r>
-        <w:t xml:space="preserve"> </w:t>
-      </w:r>
-      <w:r>
-        <w:t xml:space="preserve">0.3;</w:t>
-      </w:r>
-      <w:r>
-        <w:t xml:space="preserve"> </w:t>
-      </w:r>
-      <w:r>
-        <w:t xml:space="preserve">Reader 2: 0.92</w:t>
-      </w:r>
-      <w:r>
-        <w:t xml:space="preserve"> </w:t>
-      </w:r>
-      <m:oMath>
-        <m:r>
-          <m:t>±</m:t>
-        </m:r>
-      </m:oMath>
-      <w:r>
-        <w:t xml:space="preserve"> </w:t>
-      </w:r>
-      <w:r>
-        <w:t xml:space="preserve">0.05, 0.94</w:t>
-      </w:r>
-      <w:r>
-        <w:t xml:space="preserve"> </w:t>
-      </w:r>
-      <m:oMath>
-        <m:r>
-          <m:t>±</m:t>
-        </m:r>
-      </m:oMath>
-      <w:r>
-        <w:t xml:space="preserve"> </w:t>
-      </w:r>
-      <w:r>
-        <w:t xml:space="preserve">0.04, 0.57</w:t>
-      </w:r>
-      <w:r>
-        <w:t xml:space="preserve"> </w:t>
-      </w:r>
-      <m:oMath>
-        <m:r>
-          <m:t>±</m:t>
-        </m:r>
-      </m:oMath>
-      <w:r>
-        <w:t xml:space="preserve"> </w:t>
-      </w:r>
-      <w:r>
-        <w:t xml:space="preserve">0.3;</w:t>
-      </w:r>
-      <w:r>
-        <w:t xml:space="preserve"> </w:t>
-      </w:r>
-      <w:r>
-        <w:t xml:space="preserve">Reader 3: 0.94</w:t>
-      </w:r>
-      <w:r>
-        <w:t xml:space="preserve"> </w:t>
-      </w:r>
-      <m:oMath>
-        <m:r>
-          <m:t>±</m:t>
-        </m:r>
-      </m:oMath>
-      <w:r>
-        <w:t xml:space="preserve"> </w:t>
-      </w:r>
-      <w:r>
-        <w:t xml:space="preserve">0.03, 0.96</w:t>
-      </w:r>
-      <w:r>
-        <w:t xml:space="preserve"> </w:t>
-      </w:r>
-      <m:oMath>
-        <m:r>
-          <m:t>±</m:t>
-        </m:r>
-      </m:oMath>
-      <w:r>
-        <w:t xml:space="preserve"> </w:t>
-      </w:r>
-      <w:r>
-        <w:t xml:space="preserve">0.03, 0.63</w:t>
-      </w:r>
-      <w:r>
-        <w:t xml:space="preserve"> </w:t>
-      </w:r>
-      <m:oMath>
-        <m:r>
-          <m:t>±</m:t>
-        </m:r>
-      </m:oMath>
-      <w:r>
-        <w:t xml:space="preserve"> </w:t>
-      </w:r>
-      <w:r>
-        <w:t xml:space="preserve">0.3;</w:t>
-      </w:r>
-      <w:r>
-        <w:t xml:space="preserve"> </w:t>
-      </w:r>
-      <w:r>
-        <w:t xml:space="preserve">Atropos: 0.92</w:t>
-      </w:r>
-      <w:r>
-        <w:t xml:space="preserve"> </w:t>
-      </w:r>
-      <m:oMath>
-        <m:r>
-          <m:t>±</m:t>
-        </m:r>
-      </m:oMath>
-      <w:r>
-        <w:t xml:space="preserve"> </w:t>
-      </w:r>
-      <w:r>
-        <w:t xml:space="preserve">0.03, 0.94</w:t>
-      </w:r>
-      <w:r>
-        <w:t xml:space="preserve"> </w:t>
-      </w:r>
-      <m:oMath>
-        <m:r>
-          <m:t>±</m:t>
-        </m:r>
-      </m:oMath>
-      <w:r>
-        <w:t xml:space="preserve"> </w:t>
-      </w:r>
-      <w:r>
-        <w:t xml:space="preserve">0.03, 0.71</w:t>
-      </w:r>
-      <w:r>
-        <w:t xml:space="preserve"> </w:t>
-      </w:r>
-      <m:oMath>
-        <m:r>
-          <m:t>±</m:t>
-        </m:r>
-      </m:oMath>
-      <w:r>
-        <w:t xml:space="preserve"> </w:t>
-      </w:r>
-      <w:r>
-        <w:t xml:space="preserve">0.3; and</w:t>
-      </w:r>
-      <w:r>
-        <w:t xml:space="preserve"> </w:t>
-      </w:r>
-      <w:r>
-        <w:t xml:space="preserve">U-net: 0.94</w:t>
-      </w:r>
-      <w:r>
-        <w:t xml:space="preserve"> </w:t>
-      </w:r>
-      <m:oMath>
-        <m:r>
-          <m:t>±</m:t>
-        </m:r>
-      </m:oMath>
-      <w:r>
-        <w:t xml:space="preserve"> </w:t>
-      </w:r>
-      <w:r>
-        <w:t xml:space="preserve">0.03, 0.96</w:t>
-      </w:r>
-      <w:r>
-        <w:t xml:space="preserve"> </w:t>
-      </w:r>
-      <m:oMath>
-        <m:r>
-          <m:t>±</m:t>
-        </m:r>
-      </m:oMath>
-      <w:r>
-        <w:t xml:space="preserve"> </w:t>
-      </w:r>
-      <w:r>
-        <w:t xml:space="preserve">0.03, 0.70</w:t>
-      </w:r>
-      <w:r>
-        <w:t xml:space="preserve"> </w:t>
-      </w:r>
-      <m:oMath>
-        <m:r>
-          <m:t>±</m:t>
-        </m:r>
-      </m:oMath>
-      <w:r>
-        <w:t xml:space="preserve"> </w:t>
-      </w:r>
-      <w:r>
-        <w:t xml:space="preserve">0.3.</w:t>
-      </w:r>
-      <w:r>
-        <w:t xml:space="preserve"> </w:t>
-      </w:r>
-      <w:r>
-        <w:t xml:space="preserve">Computational time for processing was slightly less than a minute per subject for</w:t>
-      </w:r>
-      <w:r>
-        <w:t xml:space="preserve"> </w:t>
-      </w:r>
-      <w:r>
-        <w:t xml:space="preserve">Atropos, between 30–45 for the human readers, and less than a second for the</w:t>
-      </w:r>
-      <w:r>
-        <w:t xml:space="preserve"> </w:t>
-      </w:r>
-      <w:r>
-        <w:t xml:space="preserve">U-net model.</w:t>
-      </w:r>
-    </w:p>
-    <w:p>
-      <w:pPr>
-        <w:pStyle w:val="Heading1"/>
-      </w:pPr>
-      <w:bookmarkStart w:id="34" w:name="discussion"/>
-      <w:r>
-        <w:t xml:space="preserve">DISCUSSION</w:t>
-      </w:r>
-      <w:bookmarkEnd w:id="34"/>
-    </w:p>
-    <w:p>
-      <w:pPr>
-        <w:pStyle w:val="FirstParagraph"/>
-      </w:pPr>
-      <w:r>
-        <w:t xml:space="preserve">Significant progress has been made from earlier quantification approaches</w:t>
-      </w:r>
-      <w:r>
-        <w:t xml:space="preserve"> </w:t>
-      </w:r>
-      <w:r>
-        <w:t xml:space="preserve">in which human labelers manually identified areas of poor ventilation or</w:t>
-      </w:r>
-      <w:r>
-        <w:t xml:space="preserve"> </w:t>
-      </w:r>
-      <w:r>
-        <w:t xml:space="preserve">applied simple thresholding techniques. More sophisticated automated and</w:t>
-      </w:r>
-      <w:r>
-        <w:t xml:space="preserve"> </w:t>
-      </w:r>
-      <w:r>
-        <w:t xml:space="preserve">semi-automated techniques have advanced our ability to investigate the use</w:t>
-      </w:r>
-      <w:r>
-        <w:t xml:space="preserve"> </w:t>
-      </w:r>
-      <w:r>
-        <w:t xml:space="preserve">of hyperpolarized gas imaging as quantitative image-based biomarkers.</w:t>
-      </w:r>
-      <w:r>
-        <w:t xml:space="preserve"> </w:t>
-      </w:r>
-      <w:r>
-        <w:t xml:space="preserve">Deep learning techniques can further enhance these methodologies by</w:t>
-      </w:r>
-      <w:r>
-        <w:t xml:space="preserve"> </w:t>
-      </w:r>
-      <w:r>
-        <w:t xml:space="preserve">potentially increasing accuracy, generalizability, and computational</w:t>
-      </w:r>
-      <w:r>
-        <w:t xml:space="preserve"> </w:t>
-      </w:r>
-      <w:r>
-        <w:t xml:space="preserve">efficiency. In this work, we provided a deep learning framework for</w:t>
-      </w:r>
-      <w:r>
-        <w:t xml:space="preserve"> </w:t>
-      </w:r>
-      <w:r>
-        <w:t xml:space="preserve">segmentation of structural and functional lung MRI for quantification</w:t>
-      </w:r>
-      <w:r>
-        <w:t xml:space="preserve"> </w:t>
-      </w:r>
-      <w:r>
-        <w:t xml:space="preserve">of ventilation. This framework is based on the U-net architecture and</w:t>
-      </w:r>
-      <w:r>
-        <w:t xml:space="preserve"> </w:t>
-      </w:r>
-      <w:r>
-        <w:t xml:space="preserve">implemented using the Keras API available through the R statistical project.</w:t>
+        <w:t xml:space="preserve">There are several limitations to the proposed framework. The most obvious</w:t>
+      </w:r>
+      <w:r>
+        <w:t xml:space="preserve"> </w:t>
+      </w:r>
+      <w:r>
+        <w:t xml:space="preserve">is that it only leverages the full 3-D nature of the image data collected</w:t>
+      </w:r>
+      <w:r>
+        <w:t xml:space="preserve"> </w:t>
+      </w:r>
+      <w:r>
+        <w:t xml:space="preserve">for the proton segmentation.</w:t>
+      </w:r>
+      <w:r>
+        <w:t xml:space="preserve"> </w:t>
+      </w:r>
+      <w:r>
+        <w:t xml:space="preserve">The trained models for ventilation image segmentation were based on 2-D coronal</w:t>
+      </w:r>
+      <w:r>
+        <w:t xml:space="preserve"> </w:t>
+      </w:r>
+      <w:r>
+        <w:t xml:space="preserve">slices and therefore subsequent</w:t>
+      </w:r>
+      <w:r>
+        <w:t xml:space="preserve"> </w:t>
+      </w:r>
+      <w:r>
+        <w:t xml:space="preserve">prediction is limited to those views. Even though good results were achieved</w:t>
+      </w:r>
+      <w:r>
+        <w:t xml:space="preserve"> </w:t>
+      </w:r>
+      <w:r>
+        <w:t xml:space="preserve">in this study, even better results might be achieved by training 3-D</w:t>
+      </w:r>
+      <w:r>
+        <w:t xml:space="preserve"> </w:t>
+      </w:r>
+      <w:r>
+        <w:t xml:space="preserve">models for the latter. Also, evaluative</w:t>
+      </w:r>
+      <w:r>
+        <w:t xml:space="preserve"> </w:t>
+      </w:r>
+      <w:r>
+        <w:t xml:space="preserve">comparison was made using manually-refined segmentations which is certainly</w:t>
+      </w:r>
+      <w:r>
+        <w:t xml:space="preserve"> </w:t>
+      </w:r>
+      <w:r>
+        <w:t xml:space="preserve">useful but additional evaluations using various clinical measures would</w:t>
+      </w:r>
+      <w:r>
+        <w:t xml:space="preserve"> </w:t>
+      </w:r>
+      <w:r>
+        <w:t xml:space="preserve">also be helpful in determining the relative utility of various segmentation approaches.</w:t>
+      </w:r>
+      <w:r>
+        <w:t xml:space="preserve"> </w:t>
+      </w:r>
+      <w:r>
+        <w:t xml:space="preserve">For example, how does the performance of the various methods translate</w:t>
+      </w:r>
+      <w:r>
+        <w:t xml:space="preserve"> </w:t>
+      </w:r>
+      <w:r>
+        <w:t xml:space="preserve">into utility as an imaging biomarker for lung function?</w:t>
       </w:r>
     </w:p>
     <w:p>
@@ -4216,79 +4203,94 @@
         <w:pStyle w:val="BodyText"/>
       </w:pPr>
       <w:r>
-        <w:t xml:space="preserve">There are several limitations to the proposed framework. The most obvious</w:t>
-      </w:r>
-      <w:r>
-        <w:t xml:space="preserve"> </w:t>
-      </w:r>
-      <w:r>
-        <w:t xml:space="preserve">is that it only leverages the full 3-D nature of the image data collected</w:t>
-      </w:r>
-      <w:r>
-        <w:t xml:space="preserve"> </w:t>
-      </w:r>
-      <w:r>
-        <w:t xml:space="preserve">for the proton segmentation.</w:t>
-      </w:r>
-      <w:r>
-        <w:t xml:space="preserve"> </w:t>
-      </w:r>
-      <w:r>
-        <w:t xml:space="preserve">The trained models for ventilation image segmentation were based on 2-D coronal</w:t>
-      </w:r>
-      <w:r>
-        <w:t xml:space="preserve"> </w:t>
-      </w:r>
-      <w:r>
-        <w:t xml:space="preserve">slices and therefore subsequent</w:t>
-      </w:r>
-      <w:r>
-        <w:t xml:space="preserve"> </w:t>
-      </w:r>
-      <w:r>
-        <w:t xml:space="preserve">prediction is limited to those views. Even though good results were achieved</w:t>
-      </w:r>
-      <w:r>
-        <w:t xml:space="preserve"> </w:t>
-      </w:r>
-      <w:r>
-        <w:t xml:space="preserve">in this study, even better results might be achieved by training 3-D</w:t>
-      </w:r>
-      <w:r>
-        <w:t xml:space="preserve"> </w:t>
-      </w:r>
-      <w:r>
-        <w:t xml:space="preserve">models for the latter. Also, evaluative</w:t>
-      </w:r>
-      <w:r>
-        <w:t xml:space="preserve"> </w:t>
-      </w:r>
-      <w:r>
-        <w:t xml:space="preserve">comparison was made using manually-refined segmentations which is certainly</w:t>
-      </w:r>
-      <w:r>
-        <w:t xml:space="preserve"> </w:t>
-      </w:r>
-      <w:r>
-        <w:t xml:space="preserve">useful but additional evaluations using various clinical measures would</w:t>
-      </w:r>
-      <w:r>
-        <w:t xml:space="preserve"> </w:t>
-      </w:r>
-      <w:r>
-        <w:t xml:space="preserve">also be helpful in determining the relative utility of various segmentation approaches.</w:t>
-      </w:r>
-      <w:r>
-        <w:t xml:space="preserve"> </w:t>
-      </w:r>
-      <w:r>
-        <w:t xml:space="preserve">For example, how does the performance of the various methods translate</w:t>
-      </w:r>
-      <w:r>
-        <w:t xml:space="preserve"> </w:t>
-      </w:r>
-      <w:r>
-        <w:t xml:space="preserve">into utility as an imaging biomarker for lung function?</w:t>
+        <w:t xml:space="preserve">Despite these limitations of the proposed framework, there are also limitations</w:t>
+      </w:r>
+      <w:r>
+        <w:t xml:space="preserve"> </w:t>
+      </w:r>
+      <w:r>
+        <w:t xml:space="preserve">of previously reported methods. For example, in addition to the significant</w:t>
+      </w:r>
+      <w:r>
+        <w:t xml:space="preserve"> </w:t>
+      </w:r>
+      <w:r>
+        <w:t xml:space="preserve">time requirements for JLF of lung images, shown in</w:t>
+      </w:r>
+      <w:r>
+        <w:t xml:space="preserve"> </w:t>
+      </w:r>
+      <w:r>
+        <w:t xml:space="preserve"> </w:t>
+      </w:r>
+      <w:r>
+        <w:t xml:space="preserve">is an example where difficult pairwise image registration scenarios can cause</w:t>
+      </w:r>
+      <w:r>
+        <w:t xml:space="preserve"> </w:t>
+      </w:r>
+      <w:r>
+        <w:t xml:space="preserve">algorithmic failures. In contrast, the trained U-net model is capable of learning</w:t>
+      </w:r>
+      <w:r>
+        <w:t xml:space="preserve"> </w:t>
+      </w:r>
+      <w:r>
+        <w:t xml:space="preserve">features which can potentially circumvent registration failures. Similarly,</w:t>
+      </w:r>
+      <w:r>
+        <w:t xml:space="preserve"> </w:t>
+      </w:r>
+      <w:r>
+        <w:t xml:space="preserve">the online feature capabilities of deep learning can overcome some of the</w:t>
+      </w:r>
+      <w:r>
+        <w:t xml:space="preserve"> </w:t>
+      </w:r>
+      <w:r>
+        <w:t xml:space="preserve">drawbacks to more conventional segmentation approaches of ventilation lung images.</w:t>
+      </w:r>
+      <w:r>
+        <w:t xml:space="preserve"> </w:t>
+      </w:r>
+      <w:r>
+        <w:t xml:space="preserve">A well-known artifact for these approaches are partial voluming effects which</w:t>
+      </w:r>
+      <w:r>
+        <w:t xml:space="preserve"> </w:t>
+      </w:r>
+      <w:r>
+        <w:t xml:space="preserve">can confound unsophisticated intensity-based segmentation approaches. Although</w:t>
+      </w:r>
+      <w:r>
+        <w:t xml:space="preserve"> </w:t>
+      </w:r>
+      <w:r>
+        <w:t xml:space="preserve">spatial regularization</w:t>
+      </w:r>
+      <w:r>
+        <w:t xml:space="preserve"> </w:t>
+      </w:r>
+      <w:r>
+        <w:t xml:space="preserve">(e.g., Markov random fields) can reduce some of these effects, these are based</w:t>
+      </w:r>
+      <w:r>
+        <w:t xml:space="preserve"> </w:t>
+      </w:r>
+      <w:r>
+        <w:t xml:space="preserve">on relatively simplistic assumptions and it is possible that more complicated</w:t>
+      </w:r>
+      <w:r>
+        <w:t xml:space="preserve"> </w:t>
+      </w:r>
+      <w:r>
+        <w:t xml:space="preserve">modeling can reduce these effects (see Figure</w:t>
+      </w:r>
+      <w:r>
+        <w:t xml:space="preserve"> </w:t>
+      </w:r>
+      <w:r>
+        <w:t xml:space="preserve">).</w:t>
       </w:r>
     </w:p>
     <w:p>
@@ -4296,101 +4298,6 @@
         <w:pStyle w:val="BodyText"/>
       </w:pPr>
       <w:r>
-        <w:t xml:space="preserve">Despite these limitations of the proposed framework, there are also limitations</w:t>
-      </w:r>
-      <w:r>
-        <w:t xml:space="preserve"> </w:t>
-      </w:r>
-      <w:r>
-        <w:t xml:space="preserve">of previously reported methods. For example, in addition to the significant</w:t>
-      </w:r>
-      <w:r>
-        <w:t xml:space="preserve"> </w:t>
-      </w:r>
-      <w:r>
-        <w:t xml:space="preserve">time requirements for JLF of lung images, shown in</w:t>
-      </w:r>
-      <w:r>
-        <w:t xml:space="preserve"> </w:t>
-      </w:r>
-      <w:r>
-        <w:t xml:space="preserve"> </w:t>
-      </w:r>
-      <w:r>
-        <w:t xml:space="preserve">is an example where difficult pairwise image registration scenarios can cause</w:t>
-      </w:r>
-      <w:r>
-        <w:t xml:space="preserve"> </w:t>
-      </w:r>
-      <w:r>
-        <w:t xml:space="preserve">algorithmic failures. In contrast, the trained U-net model is capable of learning</w:t>
-      </w:r>
-      <w:r>
-        <w:t xml:space="preserve"> </w:t>
-      </w:r>
-      <w:r>
-        <w:t xml:space="preserve">features which can potentially circumvent registration failures. Similarly,</w:t>
-      </w:r>
-      <w:r>
-        <w:t xml:space="preserve"> </w:t>
-      </w:r>
-      <w:r>
-        <w:t xml:space="preserve">the online feature capabilities of deep learning can overcome some of the</w:t>
-      </w:r>
-      <w:r>
-        <w:t xml:space="preserve"> </w:t>
-      </w:r>
-      <w:r>
-        <w:t xml:space="preserve">drawbacks to more conventional segmentation approaches of ventilation lung images.</w:t>
-      </w:r>
-      <w:r>
-        <w:t xml:space="preserve"> </w:t>
-      </w:r>
-      <w:r>
-        <w:t xml:space="preserve">A well-known artifact for these approaches are partial voluming effects which</w:t>
-      </w:r>
-      <w:r>
-        <w:t xml:space="preserve"> </w:t>
-      </w:r>
-      <w:r>
-        <w:t xml:space="preserve">can confound unsophisticated intensity-based segmentation approaches. Although</w:t>
-      </w:r>
-      <w:r>
-        <w:t xml:space="preserve"> </w:t>
-      </w:r>
-      <w:r>
-        <w:t xml:space="preserve">spatial regularization</w:t>
-      </w:r>
-      <w:r>
-        <w:t xml:space="preserve"> </w:t>
-      </w:r>
-      <w:r>
-        <w:t xml:space="preserve">(e.g., Markov random fields) can reduce some of these effects, these are based</w:t>
-      </w:r>
-      <w:r>
-        <w:t xml:space="preserve"> </w:t>
-      </w:r>
-      <w:r>
-        <w:t xml:space="preserve">on relatively simplistic assumptions and it is possible that more complicated</w:t>
-      </w:r>
-      <w:r>
-        <w:t xml:space="preserve"> </w:t>
-      </w:r>
-      <w:r>
-        <w:t xml:space="preserve">modeling can reduce these effects (see Figure</w:t>
-      </w:r>
-      <w:r>
-        <w:t xml:space="preserve"> </w:t>
-      </w:r>
-      <w:r>
-        <w:t xml:space="preserve">).</w:t>
-      </w:r>
-    </w:p>
-    <w:p>
-      <w:pPr>
-        <w:pStyle w:val="BodyText"/>
-      </w:pPr>
-      <w:r>
         <w:t xml:space="preserve">Future research will certainly look into these issues as potential improvements</w:t>
       </w:r>
       <w:r>
@@ -4443,6 +4350,9 @@
       </w:r>
       <w:r>
         <w:t xml:space="preserve">lung disease phenotype directly from the images.</w:t>
+      </w:r>
+      <w:r>
+        <w:t xml:space="preserve"> </w:t>
       </w:r>
     </w:p>
     <w:p>

</xml_diff>